<commit_message>
Fixed get_paths in Common_session
</commit_message>
<xml_diff>
--- a/appunti.docx
+++ b/appunti.docx
@@ -1,24 +1,11 @@
 
 <file path=word/document.xml><?xml version="1.0" encoding="utf-8"?>
-<w:document xmlns:wpc="http://schemas.microsoft.com/office/word/2010/wordprocessingCanvas" xmlns:mo="http://schemas.microsoft.com/office/mac/office/2008/main" xmlns:mc="http://schemas.openxmlformats.org/markup-compatibility/2006" xmlns:mv="urn:schemas-microsoft-com:mac:vml" xmlns:o="urn:schemas-microsoft-com:office:office" xmlns:r="http://schemas.openxmlformats.org/officeDocument/2006/relationships" xmlns:m="http://schemas.openxmlformats.org/officeDocument/2006/math" xmlns:v="urn:schemas-microsoft-com:vml" xmlns:wp14="http://schemas.microsoft.com/office/word/2010/wordprocessingDrawing" xmlns:wp="http://schemas.openxmlformats.org/drawingml/2006/wordprocessingDrawing" xmlns:w10="urn:schemas-microsoft-com:office:word" xmlns:w="http://schemas.openxmlformats.org/wordprocessingml/2006/main" xmlns:w14="http://schemas.microsoft.com/office/word/2010/wordml" xmlns:w15="http://schemas.microsoft.com/office/word/2012/wordml" xmlns:wpg="http://schemas.microsoft.com/office/word/2010/wordprocessingGroup" xmlns:wpi="http://schemas.microsoft.com/office/word/2010/wordprocessingInk" xmlns:wne="http://schemas.microsoft.com/office/word/2006/wordml" xmlns:wps="http://schemas.microsoft.com/office/word/2010/wordprocessingShape" mc:Ignorable="w14 w15 wp14">
+<w:document xmlns:wpc="http://schemas.microsoft.com/office/word/2010/wordprocessingCanvas" xmlns:cx="http://schemas.microsoft.com/office/drawing/2014/chartex" xmlns:cx1="http://schemas.microsoft.com/office/drawing/2015/9/8/chartex" xmlns:cx2="http://schemas.microsoft.com/office/drawing/2015/10/21/chartex" xmlns:cx3="http://schemas.microsoft.com/office/drawing/2016/5/9/chartex" xmlns:cx4="http://schemas.microsoft.com/office/drawing/2016/5/10/chartex" xmlns:cx5="http://schemas.microsoft.com/office/drawing/2016/5/11/chartex" xmlns:cx6="http://schemas.microsoft.com/office/drawing/2016/5/12/chartex" xmlns:cx7="http://schemas.microsoft.com/office/drawing/2016/5/13/chartex" xmlns:cx8="http://schemas.microsoft.com/office/drawing/2016/5/14/chartex" xmlns:mc="http://schemas.openxmlformats.org/markup-compatibility/2006" xmlns:aink="http://schemas.microsoft.com/office/drawing/2016/ink" xmlns:am3d="http://schemas.microsoft.com/office/drawing/2017/model3d" xmlns:o="urn:schemas-microsoft-com:office:office" xmlns:r="http://schemas.openxmlformats.org/officeDocument/2006/relationships" xmlns:m="http://schemas.openxmlformats.org/officeDocument/2006/math" xmlns:v="urn:schemas-microsoft-com:vml" xmlns:wp14="http://schemas.microsoft.com/office/word/2010/wordprocessingDrawing" xmlns:wp="http://schemas.openxmlformats.org/drawingml/2006/wordprocessingDrawing" xmlns:w10="urn:schemas-microsoft-com:office:word" xmlns:w="http://schemas.openxmlformats.org/wordprocessingml/2006/main" xmlns:w14="http://schemas.microsoft.com/office/word/2010/wordml" xmlns:w15="http://schemas.microsoft.com/office/word/2012/wordml" xmlns:w16cex="http://schemas.microsoft.com/office/word/2018/wordml/cex" xmlns:w16cid="http://schemas.microsoft.com/office/word/2016/wordml/cid" xmlns:w16="http://schemas.microsoft.com/office/word/2018/wordml" xmlns:w16se="http://schemas.microsoft.com/office/word/2015/wordml/symex" xmlns:wpg="http://schemas.microsoft.com/office/word/2010/wordprocessingGroup" xmlns:wpi="http://schemas.microsoft.com/office/word/2010/wordprocessingInk" xmlns:wne="http://schemas.microsoft.com/office/word/2006/wordml" xmlns:wps="http://schemas.microsoft.com/office/word/2010/wordprocessingShape" mc:Ignorable="w14 w15 w16se w16cid w16 w16cex wp14">
   <w:body>
     <w:p/>
     <w:p>
-      <w:proofErr w:type="spellStart"/>
       <w:r>
-        <w:t>Hash</w:t>
-      </w:r>
-      <w:proofErr w:type="spellEnd"/>
-      <w:r>
-        <w:t xml:space="preserve"> del file: </w:t>
-      </w:r>
-      <w:proofErr w:type="spellStart"/>
-      <w:r>
-        <w:t>path</w:t>
-      </w:r>
-      <w:proofErr w:type="spellEnd"/>
-      <w:r>
-        <w:t>, dimensione, ultima modifica</w:t>
+        <w:t>Hash del file: path, dimensione, ultima modifica</w:t>
       </w:r>
     </w:p>
     <w:p/>
@@ -27,47 +14,24 @@
         <w:t xml:space="preserve">Come </w:t>
       </w:r>
       <w:r>
-        <w:t xml:space="preserve">fare la </w:t>
-      </w:r>
-      <w:proofErr w:type="spellStart"/>
-      <w:r>
-        <w:t>sync</w:t>
-      </w:r>
-      <w:proofErr w:type="spellEnd"/>
-      <w:r>
-        <w:t>?</w:t>
+        <w:t>fare la sync?</w:t>
       </w:r>
     </w:p>
     <w:p>
       <w:r>
-        <w:t xml:space="preserve">Se lato server ci salvassimo la struttura dati contente </w:t>
+        <w:t>Se lato server ci salvassimo la struttura dati contente path-hash in un json salvato in corrispondenza di username-password, ogni volta che il client si riconnette possiamo riprendere l’intera mappa e, nello switch, confrontarla con la mappa lato client per verificare se e quali file sono stati modificati.</w:t>
       </w:r>
-      <w:proofErr w:type="spellStart"/>
+    </w:p>
+    <w:p/>
+    <w:p>
+      <w:pPr>
+        <w:rPr>
+          <w:u w:val="single"/>
+        </w:rPr>
+      </w:pPr>
       <w:r>
-        <w:t>path-hash</w:t>
+        <w:t>Nel caso in cui, al momento della richiesta di sincronizzazione da parte del client, non ci sia nessuna mappa salvata nel db, allora il server risponde al client con una in_need che ha come dati l’intera mappa inviata dal client con la synchronize. Lato client la gestione sarà uguale alla gestione del caso in cui il server abbia meno dati del client.</w:t>
       </w:r>
-      <w:proofErr w:type="spellEnd"/>
-      <w:r>
-        <w:t xml:space="preserve"> in un </w:t>
-      </w:r>
-      <w:proofErr w:type="spellStart"/>
-      <w:r>
-        <w:t>json</w:t>
-      </w:r>
-      <w:proofErr w:type="spellEnd"/>
-      <w:r>
-        <w:t xml:space="preserve"> salvato in corrispondenza di username-password, ogni volta che il client si riconnette possiamo riprendere l’intera mappa e, nello </w:t>
-      </w:r>
-      <w:proofErr w:type="spellStart"/>
-      <w:r>
-        <w:t>switch</w:t>
-      </w:r>
-      <w:proofErr w:type="spellEnd"/>
-      <w:r>
-        <w:t>, confrontarla con la mappa lato client per verificare se e quali file sono stati modificati.</w:t>
-      </w:r>
-      <w:bookmarkStart w:id="0" w:name="_GoBack"/>
-      <w:bookmarkEnd w:id="0"/>
     </w:p>
     <w:sectPr>
       <w:pgSz w:w="11900" w:h="16840"/>
@@ -80,7 +44,7 @@
 </file>
 
 <file path=word/styles.xml><?xml version="1.0" encoding="utf-8"?>
-<w:styles xmlns:mc="http://schemas.openxmlformats.org/markup-compatibility/2006" xmlns:r="http://schemas.openxmlformats.org/officeDocument/2006/relationships" xmlns:w="http://schemas.openxmlformats.org/wordprocessingml/2006/main" xmlns:w14="http://schemas.microsoft.com/office/word/2010/wordml" xmlns:w15="http://schemas.microsoft.com/office/word/2012/wordml" mc:Ignorable="w14 w15">
+<w:styles xmlns:mc="http://schemas.openxmlformats.org/markup-compatibility/2006" xmlns:r="http://schemas.openxmlformats.org/officeDocument/2006/relationships" xmlns:w="http://schemas.openxmlformats.org/wordprocessingml/2006/main" xmlns:w14="http://schemas.microsoft.com/office/word/2010/wordml" xmlns:w15="http://schemas.microsoft.com/office/word/2012/wordml" xmlns:w16cex="http://schemas.microsoft.com/office/word/2018/wordml/cex" xmlns:w16cid="http://schemas.microsoft.com/office/word/2016/wordml/cid" xmlns:w16="http://schemas.microsoft.com/office/word/2018/wordml" xmlns:w16se="http://schemas.microsoft.com/office/word/2015/wordml/symex" mc:Ignorable="w14 w15 w16se w16cid w16 w16cex">
   <w:docDefaults>
     <w:rPrDefault>
       <w:rPr>
@@ -92,7 +56,7 @@
     </w:rPrDefault>
     <w:pPrDefault/>
   </w:docDefaults>
-  <w:latentStyles w:defLockedState="0" w:defUIPriority="99" w:defSemiHidden="0" w:defUnhideWhenUsed="0" w:defQFormat="0" w:count="382">
+  <w:latentStyles w:defLockedState="0" w:defUIPriority="99" w:defSemiHidden="0" w:defUnhideWhenUsed="0" w:defQFormat="0" w:count="376">
     <w:lsdException w:name="Normal" w:uiPriority="0" w:qFormat="1"/>
     <w:lsdException w:name="heading 1" w:uiPriority="9" w:qFormat="1"/>
     <w:lsdException w:name="heading 2" w:semiHidden="1" w:uiPriority="9" w:unhideWhenUsed="1" w:qFormat="1"/>
@@ -249,15 +213,6 @@
     <w:lsdException w:name="Balloon Text" w:semiHidden="1" w:unhideWhenUsed="1"/>
     <w:lsdException w:name="Table Grid" w:uiPriority="39"/>
     <w:lsdException w:name="Table Theme" w:semiHidden="1" w:unhideWhenUsed="1"/>
-    <w:lsdException w:name="Note Level 1" w:semiHidden="1" w:unhideWhenUsed="1"/>
-    <w:lsdException w:name="Note Level 2" w:semiHidden="1" w:unhideWhenUsed="1"/>
-    <w:lsdException w:name="Note Level 3" w:semiHidden="1" w:unhideWhenUsed="1"/>
-    <w:lsdException w:name="Note Level 4" w:semiHidden="1" w:unhideWhenUsed="1"/>
-    <w:lsdException w:name="Note Level 5" w:semiHidden="1" w:unhideWhenUsed="1"/>
-    <w:lsdException w:name="Note Level 6" w:semiHidden="1" w:unhideWhenUsed="1"/>
-    <w:lsdException w:name="Note Level 7" w:semiHidden="1" w:unhideWhenUsed="1"/>
-    <w:lsdException w:name="Note Level 8" w:semiHidden="1" w:unhideWhenUsed="1"/>
-    <w:lsdException w:name="Note Level 9" w:semiHidden="1" w:unhideWhenUsed="1"/>
     <w:lsdException w:name="Placeholder Text" w:semiHidden="1"/>
     <w:lsdException w:name="No Spacing" w:uiPriority="1" w:qFormat="1"/>
     <w:lsdException w:name="Light Shading" w:uiPriority="60"/>

</xml_diff>

<commit_message>
Implemented sync case server side
</commit_message>
<xml_diff>
--- a/appunti.docx
+++ b/appunti.docx
@@ -4,8 +4,21 @@
   <w:body>
     <w:p/>
     <w:p>
-      <w:r>
-        <w:t>Hash del file: path, dimensione, ultima modifica</w:t>
+      <w:proofErr w:type="spellStart"/>
+      <w:r>
+        <w:t>Hash</w:t>
+      </w:r>
+      <w:proofErr w:type="spellEnd"/>
+      <w:r>
+        <w:t xml:space="preserve"> del file: </w:t>
+      </w:r>
+      <w:proofErr w:type="spellStart"/>
+      <w:r>
+        <w:t>path</w:t>
+      </w:r>
+      <w:proofErr w:type="spellEnd"/>
+      <w:r>
+        <w:t>, dimensione, ultima modifica</w:t>
       </w:r>
     </w:p>
     <w:p/>
@@ -14,24 +27,72 @@
         <w:t xml:space="preserve">Come </w:t>
       </w:r>
       <w:r>
-        <w:t>fare la sync?</w:t>
+        <w:t xml:space="preserve">fare la </w:t>
+      </w:r>
+      <w:proofErr w:type="spellStart"/>
+      <w:r>
+        <w:t>sync</w:t>
+      </w:r>
+      <w:proofErr w:type="spellEnd"/>
+      <w:r>
+        <w:t>?</w:t>
       </w:r>
     </w:p>
     <w:p>
       <w:r>
-        <w:t>Se lato server ci salvassimo la struttura dati contente path-hash in un json salvato in corrispondenza di username-password, ogni volta che il client si riconnette possiamo riprendere l’intera mappa e, nello switch, confrontarla con la mappa lato client per verificare se e quali file sono stati modificati.</w:t>
+        <w:t xml:space="preserve">Se lato server ci salvassimo la struttura dati contente </w:t>
+      </w:r>
+      <w:proofErr w:type="spellStart"/>
+      <w:r>
+        <w:t>path-hash</w:t>
+      </w:r>
+      <w:proofErr w:type="spellEnd"/>
+      <w:r>
+        <w:t xml:space="preserve"> in un </w:t>
+      </w:r>
+      <w:proofErr w:type="spellStart"/>
+      <w:r>
+        <w:t>json</w:t>
+      </w:r>
+      <w:proofErr w:type="spellEnd"/>
+      <w:r>
+        <w:t xml:space="preserve"> salvato in corrispondenza di username-password, ogni volta che il client si riconnette possiamo riprendere l’intera mappa e, nello switch, confrontarla con la mappa lato client per verificare se e quali file sono stati modificati.</w:t>
       </w:r>
     </w:p>
     <w:p/>
     <w:p>
-      <w:pPr>
-        <w:rPr>
-          <w:u w:val="single"/>
-        </w:rPr>
-      </w:pPr>
-      <w:r>
-        <w:t>Nel caso in cui, al momento della richiesta di sincronizzazione da parte del client, non ci sia nessuna mappa salvata nel db, allora il server risponde al client con una in_need che ha come dati l’intera mappa inviata dal client con la synchronize. Lato client la gestione sarà uguale alla gestione del caso in cui il server abbia meno dati del client.</w:t>
-      </w:r>
+      <w:r>
+        <w:t xml:space="preserve">Bisogna gestire la scrittura, perché la </w:t>
+      </w:r>
+      <w:proofErr w:type="spellStart"/>
+      <w:r>
+        <w:t>do_write</w:t>
+      </w:r>
+      <w:proofErr w:type="spellEnd"/>
+      <w:r>
+        <w:t xml:space="preserve"> è specifica di ogni </w:t>
+      </w:r>
+      <w:proofErr w:type="spellStart"/>
+      <w:r>
+        <w:t>server_session</w:t>
+      </w:r>
+      <w:proofErr w:type="spellEnd"/>
+      <w:r>
+        <w:t xml:space="preserve"> mentre la </w:t>
+      </w:r>
+      <w:proofErr w:type="spellStart"/>
+      <w:r>
+        <w:t>enqueue_msg</w:t>
+      </w:r>
+      <w:proofErr w:type="spellEnd"/>
+      <w:r>
+        <w:t xml:space="preserve"> è </w:t>
+      </w:r>
+      <w:proofErr w:type="spellStart"/>
+      <w:r>
+        <w:t>comune.</w:t>
+      </w:r>
+      <w:proofErr w:type="spellEnd"/>
     </w:p>
     <w:sectPr>
       <w:pgSz w:w="11900" w:h="16840"/>

</xml_diff>